<commit_message>
seeding books, authors, publishers, association, addcolumn PublisherId
</commit_message>
<xml_diff>
--- a/Progress_Teza.docx
+++ b/Progress_Teza.docx
@@ -593,11 +593,7 @@
       </w:pPr>
       <w:r>
         <w:rPr/>
-        <w:t xml:space="preserve">1. </w:t>
-      </w:r>
-      <w:r>
-        <w:rPr/>
-        <w:t>Mencari judul buku dengan genre yang berbeda – beda</w:t>
+        <w:t>1. Mencari judul buku dengan genre yang berbeda – beda</w:t>
       </w:r>
     </w:p>
     <w:p>
@@ -623,14 +619,14 @@
       <w:tblPr>
         <w:tblW w:w="9638" w:type="dxa"/>
         <w:jc w:val="left"/>
-        <w:tblInd w:w="55" w:type="dxa"/>
+        <w:tblInd w:w="53" w:type="dxa"/>
         <w:tblBorders>
-          <w:top w:val="single" w:sz="2" w:space="0" w:color="000000"/>
-          <w:left w:val="single" w:sz="2" w:space="0" w:color="000000"/>
+          <w:top w:val="single" w:sz="2" w:space="0" w:color="000001"/>
+          <w:left w:val="single" w:sz="2" w:space="0" w:color="000001"/>
         </w:tblBorders>
         <w:tblCellMar>
           <w:top w:w="55" w:type="dxa"/>
-          <w:left w:w="54" w:type="dxa"/>
+          <w:left w:w="51" w:type="dxa"/>
           <w:bottom w:w="55" w:type="dxa"/>
           <w:right w:w="55" w:type="dxa"/>
         </w:tblCellMar>
@@ -639,7 +635,7 @@
         <w:gridCol w:w="2409"/>
         <w:gridCol w:w="2410"/>
         <w:gridCol w:w="2409"/>
-        <w:gridCol w:w="2410"/>
+        <w:gridCol w:w="2409"/>
       </w:tblGrid>
       <w:tr>
         <w:trPr/>
@@ -647,12 +643,12 @@
           <w:tcPr>
             <w:tcW w:w="2409" w:type="dxa"/>
             <w:tcBorders>
-              <w:top w:val="single" w:sz="2" w:space="0" w:color="000000"/>
-              <w:left w:val="single" w:sz="2" w:space="0" w:color="000000"/>
-            </w:tcBorders>
-            <w:shd w:fill="auto" w:val="clear"/>
-            <w:tcMar>
-              <w:left w:w="54" w:type="dxa"/>
+              <w:top w:val="single" w:sz="2" w:space="0" w:color="000001"/>
+              <w:left w:val="single" w:sz="2" w:space="0" w:color="000001"/>
+            </w:tcBorders>
+            <w:shd w:fill="auto" w:val="clear"/>
+            <w:tcMar>
+              <w:left w:w="51" w:type="dxa"/>
             </w:tcMar>
           </w:tcPr>
           <w:p>
@@ -670,12 +666,12 @@
           <w:tcPr>
             <w:tcW w:w="2410" w:type="dxa"/>
             <w:tcBorders>
-              <w:top w:val="single" w:sz="2" w:space="0" w:color="000000"/>
-              <w:left w:val="single" w:sz="2" w:space="0" w:color="000000"/>
-            </w:tcBorders>
-            <w:shd w:fill="auto" w:val="clear"/>
-            <w:tcMar>
-              <w:left w:w="54" w:type="dxa"/>
+              <w:top w:val="single" w:sz="2" w:space="0" w:color="000001"/>
+              <w:left w:val="single" w:sz="2" w:space="0" w:color="000001"/>
+            </w:tcBorders>
+            <w:shd w:fill="auto" w:val="clear"/>
+            <w:tcMar>
+              <w:left w:w="51" w:type="dxa"/>
             </w:tcMar>
           </w:tcPr>
           <w:p>
@@ -693,12 +689,12 @@
           <w:tcPr>
             <w:tcW w:w="2409" w:type="dxa"/>
             <w:tcBorders>
-              <w:top w:val="single" w:sz="2" w:space="0" w:color="000000"/>
-              <w:left w:val="single" w:sz="2" w:space="0" w:color="000000"/>
-            </w:tcBorders>
-            <w:shd w:fill="auto" w:val="clear"/>
-            <w:tcMar>
-              <w:left w:w="54" w:type="dxa"/>
+              <w:top w:val="single" w:sz="2" w:space="0" w:color="000001"/>
+              <w:left w:val="single" w:sz="2" w:space="0" w:color="000001"/>
+            </w:tcBorders>
+            <w:shd w:fill="auto" w:val="clear"/>
+            <w:tcMar>
+              <w:left w:w="51" w:type="dxa"/>
             </w:tcMar>
           </w:tcPr>
           <w:p>
@@ -714,16 +710,16 @@
         </w:tc>
         <w:tc>
           <w:tcPr>
-            <w:tcW w:w="2410" w:type="dxa"/>
-            <w:tcBorders>
-              <w:top w:val="single" w:sz="2" w:space="0" w:color="000000"/>
-              <w:left w:val="single" w:sz="2" w:space="0" w:color="000000"/>
-              <w:right w:val="single" w:sz="2" w:space="0" w:color="000000"/>
-              <w:insideV w:val="single" w:sz="2" w:space="0" w:color="000000"/>
-            </w:tcBorders>
-            <w:shd w:fill="auto" w:val="clear"/>
-            <w:tcMar>
-              <w:left w:w="54" w:type="dxa"/>
+            <w:tcW w:w="2409" w:type="dxa"/>
+            <w:tcBorders>
+              <w:top w:val="single" w:sz="2" w:space="0" w:color="000001"/>
+              <w:left w:val="single" w:sz="2" w:space="0" w:color="000001"/>
+              <w:right w:val="single" w:sz="2" w:space="0" w:color="000001"/>
+              <w:insideV w:val="single" w:sz="2" w:space="0" w:color="000001"/>
+            </w:tcBorders>
+            <w:shd w:fill="auto" w:val="clear"/>
+            <w:tcMar>
+              <w:left w:w="51" w:type="dxa"/>
             </w:tcMar>
           </w:tcPr>
           <w:p>
@@ -746,11 +742,11 @@
           <w:tcPr>
             <w:tcW w:w="2409" w:type="dxa"/>
             <w:tcBorders>
-              <w:left w:val="single" w:sz="2" w:space="0" w:color="000000"/>
-            </w:tcBorders>
-            <w:shd w:fill="auto" w:val="clear"/>
-            <w:tcMar>
-              <w:left w:w="54" w:type="dxa"/>
+              <w:left w:val="single" w:sz="2" w:space="0" w:color="000001"/>
+            </w:tcBorders>
+            <w:shd w:fill="auto" w:val="clear"/>
+            <w:tcMar>
+              <w:left w:w="51" w:type="dxa"/>
             </w:tcMar>
           </w:tcPr>
           <w:p>
@@ -768,11 +764,11 @@
           <w:tcPr>
             <w:tcW w:w="2410" w:type="dxa"/>
             <w:tcBorders>
-              <w:left w:val="single" w:sz="2" w:space="0" w:color="000000"/>
-            </w:tcBorders>
-            <w:shd w:fill="auto" w:val="clear"/>
-            <w:tcMar>
-              <w:left w:w="54" w:type="dxa"/>
+              <w:left w:val="single" w:sz="2" w:space="0" w:color="000001"/>
+            </w:tcBorders>
+            <w:shd w:fill="auto" w:val="clear"/>
+            <w:tcMar>
+              <w:left w:w="51" w:type="dxa"/>
             </w:tcMar>
           </w:tcPr>
           <w:p>
@@ -790,11 +786,11 @@
           <w:tcPr>
             <w:tcW w:w="2409" w:type="dxa"/>
             <w:tcBorders>
-              <w:left w:val="single" w:sz="2" w:space="0" w:color="000000"/>
-            </w:tcBorders>
-            <w:shd w:fill="auto" w:val="clear"/>
-            <w:tcMar>
-              <w:left w:w="54" w:type="dxa"/>
+              <w:left w:val="single" w:sz="2" w:space="0" w:color="000001"/>
+            </w:tcBorders>
+            <w:shd w:fill="auto" w:val="clear"/>
+            <w:tcMar>
+              <w:left w:w="51" w:type="dxa"/>
             </w:tcMar>
           </w:tcPr>
           <w:p>
@@ -810,15 +806,15 @@
         </w:tc>
         <w:tc>
           <w:tcPr>
-            <w:tcW w:w="2410" w:type="dxa"/>
-            <w:tcBorders>
-              <w:left w:val="single" w:sz="2" w:space="0" w:color="000000"/>
-              <w:right w:val="single" w:sz="2" w:space="0" w:color="000000"/>
-              <w:insideV w:val="single" w:sz="2" w:space="0" w:color="000000"/>
-            </w:tcBorders>
-            <w:shd w:fill="auto" w:val="clear"/>
-            <w:tcMar>
-              <w:left w:w="54" w:type="dxa"/>
+            <w:tcW w:w="2409" w:type="dxa"/>
+            <w:tcBorders>
+              <w:left w:val="single" w:sz="2" w:space="0" w:color="000001"/>
+              <w:right w:val="single" w:sz="2" w:space="0" w:color="000001"/>
+              <w:insideV w:val="single" w:sz="2" w:space="0" w:color="000001"/>
+            </w:tcBorders>
+            <w:shd w:fill="auto" w:val="clear"/>
+            <w:tcMar>
+              <w:left w:w="51" w:type="dxa"/>
             </w:tcMar>
           </w:tcPr>
           <w:p>
@@ -841,11 +837,11 @@
           <w:tcPr>
             <w:tcW w:w="2409" w:type="dxa"/>
             <w:tcBorders>
-              <w:left w:val="single" w:sz="2" w:space="0" w:color="000000"/>
-            </w:tcBorders>
-            <w:shd w:fill="auto" w:val="clear"/>
-            <w:tcMar>
-              <w:left w:w="54" w:type="dxa"/>
+              <w:left w:val="single" w:sz="2" w:space="0" w:color="000001"/>
+            </w:tcBorders>
+            <w:shd w:fill="auto" w:val="clear"/>
+            <w:tcMar>
+              <w:left w:w="51" w:type="dxa"/>
             </w:tcMar>
           </w:tcPr>
           <w:p>
@@ -863,11 +859,11 @@
           <w:tcPr>
             <w:tcW w:w="2410" w:type="dxa"/>
             <w:tcBorders>
-              <w:left w:val="single" w:sz="2" w:space="0" w:color="000000"/>
-            </w:tcBorders>
-            <w:shd w:fill="auto" w:val="clear"/>
-            <w:tcMar>
-              <w:left w:w="54" w:type="dxa"/>
+              <w:left w:val="single" w:sz="2" w:space="0" w:color="000001"/>
+            </w:tcBorders>
+            <w:shd w:fill="auto" w:val="clear"/>
+            <w:tcMar>
+              <w:left w:w="51" w:type="dxa"/>
             </w:tcMar>
           </w:tcPr>
           <w:p>
@@ -885,11 +881,11 @@
           <w:tcPr>
             <w:tcW w:w="2409" w:type="dxa"/>
             <w:tcBorders>
-              <w:left w:val="single" w:sz="2" w:space="0" w:color="000000"/>
-            </w:tcBorders>
-            <w:shd w:fill="auto" w:val="clear"/>
-            <w:tcMar>
-              <w:left w:w="54" w:type="dxa"/>
+              <w:left w:val="single" w:sz="2" w:space="0" w:color="000001"/>
+            </w:tcBorders>
+            <w:shd w:fill="auto" w:val="clear"/>
+            <w:tcMar>
+              <w:left w:w="51" w:type="dxa"/>
             </w:tcMar>
           </w:tcPr>
           <w:p>
@@ -905,15 +901,15 @@
         </w:tc>
         <w:tc>
           <w:tcPr>
-            <w:tcW w:w="2410" w:type="dxa"/>
-            <w:tcBorders>
-              <w:left w:val="single" w:sz="2" w:space="0" w:color="000000"/>
-              <w:right w:val="single" w:sz="2" w:space="0" w:color="000000"/>
-              <w:insideV w:val="single" w:sz="2" w:space="0" w:color="000000"/>
-            </w:tcBorders>
-            <w:shd w:fill="auto" w:val="clear"/>
-            <w:tcMar>
-              <w:left w:w="54" w:type="dxa"/>
+            <w:tcW w:w="2409" w:type="dxa"/>
+            <w:tcBorders>
+              <w:left w:val="single" w:sz="2" w:space="0" w:color="000001"/>
+              <w:right w:val="single" w:sz="2" w:space="0" w:color="000001"/>
+              <w:insideV w:val="single" w:sz="2" w:space="0" w:color="000001"/>
+            </w:tcBorders>
+            <w:shd w:fill="auto" w:val="clear"/>
+            <w:tcMar>
+              <w:left w:w="51" w:type="dxa"/>
             </w:tcMar>
           </w:tcPr>
           <w:p>
@@ -936,21 +932,25 @@
           <w:tcPr>
             <w:tcW w:w="2409" w:type="dxa"/>
             <w:tcBorders>
-              <w:left w:val="single" w:sz="2" w:space="0" w:color="000000"/>
-            </w:tcBorders>
-            <w:shd w:fill="auto" w:val="clear"/>
-            <w:tcMar>
-              <w:left w:w="54" w:type="dxa"/>
-            </w:tcMar>
-          </w:tcPr>
-          <w:p>
-            <w:pPr>
-              <w:pStyle w:val="TableContents"/>
-              <w:rPr/>
-            </w:pPr>
-            <w:r>
-              <w:rPr/>
-              <w:t>Konspirasi Alam Semeste</w:t>
+              <w:left w:val="single" w:sz="2" w:space="0" w:color="000001"/>
+            </w:tcBorders>
+            <w:shd w:fill="auto" w:val="clear"/>
+            <w:tcMar>
+              <w:left w:w="51" w:type="dxa"/>
+            </w:tcMar>
+          </w:tcPr>
+          <w:p>
+            <w:pPr>
+              <w:pStyle w:val="TableContents"/>
+              <w:rPr/>
+            </w:pPr>
+            <w:r>
+              <w:rPr/>
+              <w:t>Konspirasi Alam Semest</w:t>
+            </w:r>
+            <w:r>
+              <w:rPr/>
+              <w:t>a</w:t>
             </w:r>
           </w:p>
         </w:tc>
@@ -958,11 +958,11 @@
           <w:tcPr>
             <w:tcW w:w="2410" w:type="dxa"/>
             <w:tcBorders>
-              <w:left w:val="single" w:sz="2" w:space="0" w:color="000000"/>
-            </w:tcBorders>
-            <w:shd w:fill="auto" w:val="clear"/>
-            <w:tcMar>
-              <w:left w:w="54" w:type="dxa"/>
+              <w:left w:val="single" w:sz="2" w:space="0" w:color="000001"/>
+            </w:tcBorders>
+            <w:shd w:fill="auto" w:val="clear"/>
+            <w:tcMar>
+              <w:left w:w="51" w:type="dxa"/>
             </w:tcMar>
           </w:tcPr>
           <w:p>
@@ -980,11 +980,11 @@
           <w:tcPr>
             <w:tcW w:w="2409" w:type="dxa"/>
             <w:tcBorders>
-              <w:left w:val="single" w:sz="2" w:space="0" w:color="000000"/>
-            </w:tcBorders>
-            <w:shd w:fill="auto" w:val="clear"/>
-            <w:tcMar>
-              <w:left w:w="54" w:type="dxa"/>
+              <w:left w:val="single" w:sz="2" w:space="0" w:color="000001"/>
+            </w:tcBorders>
+            <w:shd w:fill="auto" w:val="clear"/>
+            <w:tcMar>
+              <w:left w:w="51" w:type="dxa"/>
             </w:tcMar>
           </w:tcPr>
           <w:p>
@@ -1000,15 +1000,15 @@
         </w:tc>
         <w:tc>
           <w:tcPr>
-            <w:tcW w:w="2410" w:type="dxa"/>
-            <w:tcBorders>
-              <w:left w:val="single" w:sz="2" w:space="0" w:color="000000"/>
-              <w:right w:val="single" w:sz="2" w:space="0" w:color="000000"/>
-              <w:insideV w:val="single" w:sz="2" w:space="0" w:color="000000"/>
-            </w:tcBorders>
-            <w:shd w:fill="auto" w:val="clear"/>
-            <w:tcMar>
-              <w:left w:w="54" w:type="dxa"/>
+            <w:tcW w:w="2409" w:type="dxa"/>
+            <w:tcBorders>
+              <w:left w:val="single" w:sz="2" w:space="0" w:color="000001"/>
+              <w:right w:val="single" w:sz="2" w:space="0" w:color="000001"/>
+              <w:insideV w:val="single" w:sz="2" w:space="0" w:color="000001"/>
+            </w:tcBorders>
+            <w:shd w:fill="auto" w:val="clear"/>
+            <w:tcMar>
+              <w:left w:w="51" w:type="dxa"/>
             </w:tcMar>
           </w:tcPr>
           <w:p>
@@ -1031,11 +1031,11 @@
           <w:tcPr>
             <w:tcW w:w="2409" w:type="dxa"/>
             <w:tcBorders>
-              <w:left w:val="single" w:sz="2" w:space="0" w:color="000000"/>
-            </w:tcBorders>
-            <w:shd w:fill="auto" w:val="clear"/>
-            <w:tcMar>
-              <w:left w:w="54" w:type="dxa"/>
+              <w:left w:val="single" w:sz="2" w:space="0" w:color="000001"/>
+            </w:tcBorders>
+            <w:shd w:fill="auto" w:val="clear"/>
+            <w:tcMar>
+              <w:left w:w="51" w:type="dxa"/>
             </w:tcMar>
           </w:tcPr>
           <w:p>
@@ -1053,11 +1053,11 @@
           <w:tcPr>
             <w:tcW w:w="2410" w:type="dxa"/>
             <w:tcBorders>
-              <w:left w:val="single" w:sz="2" w:space="0" w:color="000000"/>
-            </w:tcBorders>
-            <w:shd w:fill="auto" w:val="clear"/>
-            <w:tcMar>
-              <w:left w:w="54" w:type="dxa"/>
+              <w:left w:val="single" w:sz="2" w:space="0" w:color="000001"/>
+            </w:tcBorders>
+            <w:shd w:fill="auto" w:val="clear"/>
+            <w:tcMar>
+              <w:left w:w="51" w:type="dxa"/>
             </w:tcMar>
           </w:tcPr>
           <w:p>
@@ -1075,11 +1075,11 @@
           <w:tcPr>
             <w:tcW w:w="2409" w:type="dxa"/>
             <w:tcBorders>
-              <w:left w:val="single" w:sz="2" w:space="0" w:color="000000"/>
-            </w:tcBorders>
-            <w:shd w:fill="auto" w:val="clear"/>
-            <w:tcMar>
-              <w:left w:w="54" w:type="dxa"/>
+              <w:left w:val="single" w:sz="2" w:space="0" w:color="000001"/>
+            </w:tcBorders>
+            <w:shd w:fill="auto" w:val="clear"/>
+            <w:tcMar>
+              <w:left w:w="51" w:type="dxa"/>
             </w:tcMar>
           </w:tcPr>
           <w:p>
@@ -1095,15 +1095,15 @@
         </w:tc>
         <w:tc>
           <w:tcPr>
-            <w:tcW w:w="2410" w:type="dxa"/>
-            <w:tcBorders>
-              <w:left w:val="single" w:sz="2" w:space="0" w:color="000000"/>
-              <w:right w:val="single" w:sz="2" w:space="0" w:color="000000"/>
-              <w:insideV w:val="single" w:sz="2" w:space="0" w:color="000000"/>
-            </w:tcBorders>
-            <w:shd w:fill="auto" w:val="clear"/>
-            <w:tcMar>
-              <w:left w:w="54" w:type="dxa"/>
+            <w:tcW w:w="2409" w:type="dxa"/>
+            <w:tcBorders>
+              <w:left w:val="single" w:sz="2" w:space="0" w:color="000001"/>
+              <w:right w:val="single" w:sz="2" w:space="0" w:color="000001"/>
+              <w:insideV w:val="single" w:sz="2" w:space="0" w:color="000001"/>
+            </w:tcBorders>
+            <w:shd w:fill="auto" w:val="clear"/>
+            <w:tcMar>
+              <w:left w:w="51" w:type="dxa"/>
             </w:tcMar>
           </w:tcPr>
           <w:p>
@@ -1126,11 +1126,11 @@
           <w:tcPr>
             <w:tcW w:w="2409" w:type="dxa"/>
             <w:tcBorders>
-              <w:left w:val="single" w:sz="2" w:space="0" w:color="000000"/>
-            </w:tcBorders>
-            <w:shd w:fill="auto" w:val="clear"/>
-            <w:tcMar>
-              <w:left w:w="54" w:type="dxa"/>
+              <w:left w:val="single" w:sz="2" w:space="0" w:color="000001"/>
+            </w:tcBorders>
+            <w:shd w:fill="auto" w:val="clear"/>
+            <w:tcMar>
+              <w:left w:w="51" w:type="dxa"/>
             </w:tcMar>
           </w:tcPr>
           <w:p>
@@ -1139,8 +1139,6 @@
               <w:rPr/>
             </w:pPr>
             <w:hyperlink r:id="rId4">
-              <w:bookmarkStart w:id="0" w:name="ctl00_ContentPlaceHolder1_rptBooks_ctl02_aTitle"/>
-              <w:bookmarkEnd w:id="0"/>
               <w:r>
                 <w:rPr>
                   <w:rStyle w:val="InternetLink"/>
@@ -1156,11 +1154,11 @@
           <w:tcPr>
             <w:tcW w:w="2410" w:type="dxa"/>
             <w:tcBorders>
-              <w:left w:val="single" w:sz="2" w:space="0" w:color="000000"/>
-            </w:tcBorders>
-            <w:shd w:fill="auto" w:val="clear"/>
-            <w:tcMar>
-              <w:left w:w="54" w:type="dxa"/>
+              <w:left w:val="single" w:sz="2" w:space="0" w:color="000001"/>
+            </w:tcBorders>
+            <w:shd w:fill="auto" w:val="clear"/>
+            <w:tcMar>
+              <w:left w:w="51" w:type="dxa"/>
             </w:tcMar>
           </w:tcPr>
           <w:p>
@@ -1169,10 +1167,10 @@
               <w:rPr/>
             </w:pPr>
             <w:hyperlink r:id="rId5">
+              <w:bookmarkStart w:id="0" w:name="ctl00_ContentPlaceHolder1_lblContributor1"/>
               <w:bookmarkStart w:id="1" w:name="ctl00_ContentPlaceHolder1_aAuthorURL1"/>
-              <w:bookmarkStart w:id="2" w:name="ctl00_ContentPlaceHolder1_lblContributor1"/>
+              <w:bookmarkEnd w:id="0"/>
               <w:bookmarkEnd w:id="1"/>
-              <w:bookmarkEnd w:id="2"/>
               <w:r>
                 <w:rPr>
                   <w:rStyle w:val="InternetLink"/>
@@ -1189,10 +1187,10 @@
               <w:rPr/>
             </w:pPr>
             <w:hyperlink r:id="rId6">
+              <w:bookmarkStart w:id="2" w:name="ctl00_ContentPlaceHolder1_lblContributor2"/>
               <w:bookmarkStart w:id="3" w:name="ctl00_ContentPlaceHolder1_aAuthorURL2"/>
-              <w:bookmarkStart w:id="4" w:name="ctl00_ContentPlaceHolder1_lblContributor2"/>
+              <w:bookmarkEnd w:id="2"/>
               <w:bookmarkEnd w:id="3"/>
-              <w:bookmarkEnd w:id="4"/>
               <w:r>
                 <w:rPr>
                   <w:rStyle w:val="InternetLink"/>
@@ -1209,10 +1207,10 @@
               <w:rPr/>
             </w:pPr>
             <w:hyperlink r:id="rId7">
+              <w:bookmarkStart w:id="4" w:name="ctl00_ContentPlaceHolder1_lblContributor3"/>
               <w:bookmarkStart w:id="5" w:name="ctl00_ContentPlaceHolder1_aAuthorURL3"/>
-              <w:bookmarkStart w:id="6" w:name="ctl00_ContentPlaceHolder1_lblContributor3"/>
+              <w:bookmarkEnd w:id="4"/>
               <w:bookmarkEnd w:id="5"/>
-              <w:bookmarkEnd w:id="6"/>
               <w:r>
                 <w:rPr>
                   <w:rStyle w:val="InternetLink"/>
@@ -1232,7 +1230,10 @@
               </w:rPr>
             </w:pPr>
             <w:r>
-              <w:rPr/>
+              <w:rPr>
+                <w:color w:val="000000"/>
+                <w:u w:val="none"/>
+              </w:rPr>
             </w:r>
           </w:p>
           <w:p>
@@ -1253,11 +1254,11 @@
           <w:tcPr>
             <w:tcW w:w="2409" w:type="dxa"/>
             <w:tcBorders>
-              <w:left w:val="single" w:sz="2" w:space="0" w:color="000000"/>
-            </w:tcBorders>
-            <w:shd w:fill="auto" w:val="clear"/>
-            <w:tcMar>
-              <w:left w:w="54" w:type="dxa"/>
+              <w:left w:val="single" w:sz="2" w:space="0" w:color="000001"/>
+            </w:tcBorders>
+            <w:shd w:fill="auto" w:val="clear"/>
+            <w:tcMar>
+              <w:left w:w="51" w:type="dxa"/>
             </w:tcMar>
           </w:tcPr>
           <w:p>
@@ -1273,15 +1274,15 @@
         </w:tc>
         <w:tc>
           <w:tcPr>
-            <w:tcW w:w="2410" w:type="dxa"/>
-            <w:tcBorders>
-              <w:left w:val="single" w:sz="2" w:space="0" w:color="000000"/>
-              <w:right w:val="single" w:sz="2" w:space="0" w:color="000000"/>
-              <w:insideV w:val="single" w:sz="2" w:space="0" w:color="000000"/>
-            </w:tcBorders>
-            <w:shd w:fill="auto" w:val="clear"/>
-            <w:tcMar>
-              <w:left w:w="54" w:type="dxa"/>
+            <w:tcW w:w="2409" w:type="dxa"/>
+            <w:tcBorders>
+              <w:left w:val="single" w:sz="2" w:space="0" w:color="000001"/>
+              <w:right w:val="single" w:sz="2" w:space="0" w:color="000001"/>
+              <w:insideV w:val="single" w:sz="2" w:space="0" w:color="000001"/>
+            </w:tcBorders>
+            <w:shd w:fill="auto" w:val="clear"/>
+            <w:tcMar>
+              <w:left w:w="51" w:type="dxa"/>
             </w:tcMar>
           </w:tcPr>
           <w:p>
@@ -1304,13 +1305,14 @@
           <w:tcPr>
             <w:tcW w:w="2409" w:type="dxa"/>
             <w:tcBorders>
-              <w:left w:val="single" w:sz="2" w:space="0" w:color="000000"/>
-              <w:bottom w:val="single" w:sz="2" w:space="0" w:color="000000"/>
-              <w:insideH w:val="single" w:sz="2" w:space="0" w:color="000000"/>
-            </w:tcBorders>
-            <w:shd w:fill="auto" w:val="clear"/>
-            <w:tcMar>
-              <w:left w:w="54" w:type="dxa"/>
+              <w:top w:val="single" w:sz="2" w:space="0" w:color="000001"/>
+              <w:left w:val="single" w:sz="2" w:space="0" w:color="000001"/>
+              <w:bottom w:val="single" w:sz="2" w:space="0" w:color="000001"/>
+              <w:insideH w:val="single" w:sz="2" w:space="0" w:color="000001"/>
+            </w:tcBorders>
+            <w:shd w:fill="auto" w:val="clear"/>
+            <w:tcMar>
+              <w:left w:w="51" w:type="dxa"/>
             </w:tcMar>
           </w:tcPr>
           <w:p>
@@ -1328,13 +1330,14 @@
           <w:tcPr>
             <w:tcW w:w="2410" w:type="dxa"/>
             <w:tcBorders>
-              <w:left w:val="single" w:sz="2" w:space="0" w:color="000000"/>
-              <w:bottom w:val="single" w:sz="2" w:space="0" w:color="000000"/>
-              <w:insideH w:val="single" w:sz="2" w:space="0" w:color="000000"/>
-            </w:tcBorders>
-            <w:shd w:fill="auto" w:val="clear"/>
-            <w:tcMar>
-              <w:left w:w="54" w:type="dxa"/>
+              <w:top w:val="single" w:sz="2" w:space="0" w:color="000001"/>
+              <w:left w:val="single" w:sz="2" w:space="0" w:color="000001"/>
+              <w:bottom w:val="single" w:sz="2" w:space="0" w:color="000001"/>
+              <w:insideH w:val="single" w:sz="2" w:space="0" w:color="000001"/>
+            </w:tcBorders>
+            <w:shd w:fill="auto" w:val="clear"/>
+            <w:tcMar>
+              <w:left w:w="51" w:type="dxa"/>
             </w:tcMar>
           </w:tcPr>
           <w:p>
@@ -1352,13 +1355,14 @@
           <w:tcPr>
             <w:tcW w:w="2409" w:type="dxa"/>
             <w:tcBorders>
-              <w:left w:val="single" w:sz="2" w:space="0" w:color="000000"/>
-              <w:bottom w:val="single" w:sz="2" w:space="0" w:color="000000"/>
-              <w:insideH w:val="single" w:sz="2" w:space="0" w:color="000000"/>
-            </w:tcBorders>
-            <w:shd w:fill="auto" w:val="clear"/>
-            <w:tcMar>
-              <w:left w:w="54" w:type="dxa"/>
+              <w:top w:val="single" w:sz="2" w:space="0" w:color="000001"/>
+              <w:left w:val="single" w:sz="2" w:space="0" w:color="000001"/>
+              <w:bottom w:val="single" w:sz="2" w:space="0" w:color="000001"/>
+              <w:insideH w:val="single" w:sz="2" w:space="0" w:color="000001"/>
+            </w:tcBorders>
+            <w:shd w:fill="auto" w:val="clear"/>
+            <w:tcMar>
+              <w:left w:w="51" w:type="dxa"/>
             </w:tcMar>
           </w:tcPr>
           <w:p>
@@ -1374,17 +1378,18 @@
         </w:tc>
         <w:tc>
           <w:tcPr>
-            <w:tcW w:w="2410" w:type="dxa"/>
-            <w:tcBorders>
-              <w:left w:val="single" w:sz="2" w:space="0" w:color="000000"/>
-              <w:bottom w:val="single" w:sz="2" w:space="0" w:color="000000"/>
-              <w:right w:val="single" w:sz="2" w:space="0" w:color="000000"/>
-              <w:insideH w:val="single" w:sz="2" w:space="0" w:color="000000"/>
-              <w:insideV w:val="single" w:sz="2" w:space="0" w:color="000000"/>
-            </w:tcBorders>
-            <w:shd w:fill="auto" w:val="clear"/>
-            <w:tcMar>
-              <w:left w:w="54" w:type="dxa"/>
+            <w:tcW w:w="2409" w:type="dxa"/>
+            <w:tcBorders>
+              <w:top w:val="single" w:sz="2" w:space="0" w:color="000001"/>
+              <w:left w:val="single" w:sz="2" w:space="0" w:color="000001"/>
+              <w:bottom w:val="single" w:sz="2" w:space="0" w:color="000001"/>
+              <w:right w:val="single" w:sz="2" w:space="0" w:color="000001"/>
+              <w:insideH w:val="single" w:sz="2" w:space="0" w:color="000001"/>
+              <w:insideV w:val="single" w:sz="2" w:space="0" w:color="000001"/>
+            </w:tcBorders>
+            <w:shd w:fill="auto" w:val="clear"/>
+            <w:tcMar>
+              <w:left w:w="51" w:type="dxa"/>
             </w:tcMar>
           </w:tcPr>
           <w:p>

</xml_diff>